<commit_message>
Protocole finalsié avec liste des messages en xml references #41 closes #41
</commit_message>
<xml_diff>
--- a/doc/prototypes/Protocole.docx
+++ b/doc/prototypes/Protocole.docx
@@ -10,17 +10,143 @@
         </w:rPr>
       </w:pPr>
       <w:r>
-        <w:rPr>
-          <w:lang w:val="fr-FR"/>
-        </w:rPr>
-        <w:t xml:space="preserve">Demande </w:t>
-      </w:r>
-      <w:r>
-        <w:rPr>
-          <w:lang w:val="fr-FR"/>
-        </w:rPr>
-        <w:t>vote village</w:t>
-      </w:r>
+        <w:t>Séquence des requêtes et messages</w:t>
+      </w:r>
+    </w:p>
+    <w:p>
+      <w:pPr>
+        <w:rPr>
+          <w:lang w:val="fr-FR"/>
+        </w:rPr>
+      </w:pPr>
+    </w:p>
+    <w:p>
+      <w:pPr>
+        <w:rPr>
+          <w:lang w:val="fr-FR"/>
+        </w:rPr>
+      </w:pPr>
+      <w:r>
+        <w:rPr>
+          <w:noProof/>
+          <w:lang w:val="fr-FR" w:eastAsia="fr-FR"/>
+        </w:rPr>
+        <w:drawing>
+          <wp:anchor distT="0" distB="0" distL="114300" distR="114300" simplePos="0" relativeHeight="251658240" behindDoc="0" locked="0" layoutInCell="1" allowOverlap="1" wp14:anchorId="16CF6911" wp14:editId="2DFE6421">
+            <wp:simplePos x="0" y="0"/>
+            <wp:positionH relativeFrom="column">
+              <wp:posOffset>30480</wp:posOffset>
+            </wp:positionH>
+            <wp:positionV relativeFrom="paragraph">
+              <wp:posOffset>247650</wp:posOffset>
+            </wp:positionV>
+            <wp:extent cx="5486400" cy="4191000"/>
+            <wp:effectExtent l="0" t="0" r="0" b="0"/>
+            <wp:wrapSquare wrapText="bothSides"/>
+            <wp:docPr id="1" name="Image 1"/>
+            <wp:cNvGraphicFramePr>
+              <a:graphicFrameLocks xmlns:a="http://schemas.openxmlformats.org/drawingml/2006/main" noChangeAspect="1"/>
+            </wp:cNvGraphicFramePr>
+            <a:graphic xmlns:a="http://schemas.openxmlformats.org/drawingml/2006/main">
+              <a:graphicData uri="http://schemas.openxmlformats.org/drawingml/2006/picture">
+                <pic:pic xmlns:pic="http://schemas.openxmlformats.org/drawingml/2006/picture">
+                  <pic:nvPicPr>
+                    <pic:cNvPr id="1" name="sequences_des_requetes_et_messages.png"/>
+                    <pic:cNvPicPr/>
+                  </pic:nvPicPr>
+                  <pic:blipFill>
+                    <a:blip r:embed="rId4">
+                      <a:extLst>
+                        <a:ext uri="{28A0092B-C50C-407E-A947-70E740481C1C}">
+                          <a14:useLocalDpi xmlns:a14="http://schemas.microsoft.com/office/drawing/2010/main" val="0"/>
+                        </a:ext>
+                      </a:extLst>
+                    </a:blip>
+                    <a:stretch>
+                      <a:fillRect/>
+                    </a:stretch>
+                  </pic:blipFill>
+                  <pic:spPr>
+                    <a:xfrm>
+                      <a:off x="0" y="0"/>
+                      <a:ext cx="5486400" cy="4191000"/>
+                    </a:xfrm>
+                    <a:prstGeom prst="rect">
+                      <a:avLst/>
+                    </a:prstGeom>
+                  </pic:spPr>
+                </pic:pic>
+              </a:graphicData>
+            </a:graphic>
+          </wp:anchor>
+        </w:drawing>
+      </w:r>
+    </w:p>
+    <w:p>
+      <w:pPr>
+        <w:pStyle w:val="Titre1"/>
+        <w:rPr>
+          <w:lang w:val="fr-FR"/>
+        </w:rPr>
+      </w:pPr>
+      <w:r>
+        <w:rPr>
+          <w:lang w:val="fr-FR"/>
+        </w:rPr>
+        <w:lastRenderedPageBreak/>
+        <w:t>Liste des messages échangés</w:t>
+      </w:r>
+    </w:p>
+    <w:p>
+      <w:pPr>
+        <w:pStyle w:val="Titre2"/>
+        <w:rPr>
+          <w:lang w:val="fr-FR"/>
+        </w:rPr>
+      </w:pPr>
+    </w:p>
+    <w:p>
+      <w:pPr>
+        <w:pStyle w:val="Titre2"/>
+        <w:rPr>
+          <w:lang w:val="fr-FR"/>
+        </w:rPr>
+      </w:pPr>
+      <w:r>
+        <w:rPr>
+          <w:lang w:val="fr-FR"/>
+        </w:rPr>
+        <w:t>Message menant au démarrage d’une partie</w:t>
+      </w:r>
+    </w:p>
+    <w:p>
+      <w:pPr>
+        <w:pStyle w:val="Titre2"/>
+        <w:rPr>
+          <w:lang w:val="fr-FR"/>
+        </w:rPr>
+      </w:pPr>
+    </w:p>
+    <w:p>
+      <w:pPr>
+        <w:pStyle w:val="Titre3"/>
+        <w:rPr>
+          <w:lang w:val="fr-FR"/>
+        </w:rPr>
+      </w:pPr>
+      <w:r>
+        <w:rPr>
+          <w:lang w:val="fr-FR"/>
+        </w:rPr>
+        <w:t>Message : authentification</w:t>
+      </w:r>
+    </w:p>
+    <w:p>
+      <w:pPr>
+        <w:rPr>
+          <w:lang w:val="fr-FR"/>
+        </w:rPr>
+      </w:pPr>
     </w:p>
     <w:p>
       <w:pPr>
@@ -46,12 +172,977 @@
           <w:lang w:val="fr-FR"/>
         </w:rPr>
         <w:tab/>
-      </w:r>
-      <w:r>
-        <w:rPr>
-          <w:lang w:val="fr-FR"/>
-        </w:rPr>
-        <w:t>&lt;demande&gt;</w:t>
+        <w:t>&lt;authentification&gt;</w:t>
+      </w:r>
+    </w:p>
+    <w:p>
+      <w:pPr>
+        <w:rPr>
+          <w:lang w:val="fr-FR"/>
+        </w:rPr>
+      </w:pPr>
+      <w:r>
+        <w:rPr>
+          <w:lang w:val="fr-FR"/>
+        </w:rPr>
+        <w:tab/>
+      </w:r>
+      <w:r>
+        <w:rPr>
+          <w:lang w:val="fr-FR"/>
+        </w:rPr>
+        <w:tab/>
+        <w:t>&lt;joueur&gt; ace578 &lt;/joueur&gt;</w:t>
+      </w:r>
+    </w:p>
+    <w:p>
+      <w:pPr>
+        <w:rPr>
+          <w:lang w:val="fr-FR"/>
+        </w:rPr>
+      </w:pPr>
+      <w:r>
+        <w:rPr>
+          <w:lang w:val="fr-FR"/>
+        </w:rPr>
+        <w:tab/>
+      </w:r>
+      <w:r>
+        <w:rPr>
+          <w:lang w:val="fr-FR"/>
+        </w:rPr>
+        <w:tab/>
+        <w:t>&lt;code&gt; lgaha &lt;/code&gt;</w:t>
+      </w:r>
+    </w:p>
+    <w:p>
+      <w:pPr>
+        <w:rPr>
+          <w:lang w:val="fr-FR"/>
+        </w:rPr>
+      </w:pPr>
+      <w:r>
+        <w:rPr>
+          <w:lang w:val="fr-FR"/>
+        </w:rPr>
+        <w:tab/>
+        <w:t>&lt;/authentification&gt;</w:t>
+      </w:r>
+    </w:p>
+    <w:p>
+      <w:pPr>
+        <w:rPr>
+          <w:lang w:val="fr-FR"/>
+        </w:rPr>
+      </w:pPr>
+      <w:r>
+        <w:rPr>
+          <w:lang w:val="fr-FR"/>
+        </w:rPr>
+        <w:t>&lt;/message&gt;</w:t>
+      </w:r>
+    </w:p>
+    <w:p>
+      <w:pPr>
+        <w:pStyle w:val="Titre3"/>
+        <w:rPr>
+          <w:lang w:val="fr-FR"/>
+        </w:rPr>
+      </w:pPr>
+      <w:r>
+        <w:rPr>
+          <w:lang w:val="fr-FR"/>
+        </w:rPr>
+        <w:t>Message : Liste des joueurs</w:t>
+      </w:r>
+    </w:p>
+    <w:p>
+      <w:pPr>
+        <w:rPr>
+          <w:lang w:val="fr-FR"/>
+        </w:rPr>
+      </w:pPr>
+      <w:r>
+        <w:rPr>
+          <w:lang w:val="fr-FR"/>
+        </w:rPr>
+        <w:t>&lt;message&gt;</w:t>
+      </w:r>
+    </w:p>
+    <w:p>
+      <w:pPr>
+        <w:rPr>
+          <w:lang w:val="fr-FR"/>
+        </w:rPr>
+      </w:pPr>
+      <w:r>
+        <w:rPr>
+          <w:lang w:val="fr-FR"/>
+        </w:rPr>
+        <w:tab/>
+        <w:t>&lt;joueurs&gt;</w:t>
+      </w:r>
+    </w:p>
+    <w:p>
+      <w:pPr>
+        <w:rPr>
+          <w:lang w:val="fr-FR"/>
+        </w:rPr>
+      </w:pPr>
+      <w:r>
+        <w:rPr>
+          <w:lang w:val="fr-FR"/>
+        </w:rPr>
+        <w:tab/>
+      </w:r>
+      <w:r>
+        <w:rPr>
+          <w:lang w:val="fr-FR"/>
+        </w:rPr>
+        <w:tab/>
+        <w:t>&lt;joueur&gt;ace578&lt;/joueur&gt;</w:t>
+      </w:r>
+    </w:p>
+    <w:p>
+      <w:pPr>
+        <w:rPr>
+          <w:lang w:val="fr-FR"/>
+        </w:rPr>
+      </w:pPr>
+      <w:r>
+        <w:rPr>
+          <w:lang w:val="fr-FR"/>
+        </w:rPr>
+        <w:tab/>
+      </w:r>
+      <w:r>
+        <w:rPr>
+          <w:lang w:val="fr-FR"/>
+        </w:rPr>
+        <w:tab/>
+        <w:t>&lt;joueur&gt;VincentAlsacien&lt;/joueur&gt;</w:t>
+      </w:r>
+    </w:p>
+    <w:p>
+      <w:pPr>
+        <w:rPr>
+          <w:lang w:val="fr-FR"/>
+        </w:rPr>
+      </w:pPr>
+      <w:r>
+        <w:rPr>
+          <w:lang w:val="fr-FR"/>
+        </w:rPr>
+        <w:tab/>
+      </w:r>
+      <w:r>
+        <w:rPr>
+          <w:lang w:val="fr-FR"/>
+        </w:rPr>
+        <w:tab/>
+        <w:t>&lt;joueur&gt;ValBreton&lt;/joueur&gt;</w:t>
+      </w:r>
+    </w:p>
+    <w:p>
+      <w:pPr>
+        <w:rPr>
+          <w:lang w:val="fr-FR"/>
+        </w:rPr>
+      </w:pPr>
+      <w:r>
+        <w:rPr>
+          <w:lang w:val="fr-FR"/>
+        </w:rPr>
+        <w:tab/>
+        <w:t>&lt;/joueurs&gt;</w:t>
+      </w:r>
+    </w:p>
+    <w:p>
+      <w:pPr>
+        <w:rPr>
+          <w:lang w:val="fr-FR"/>
+        </w:rPr>
+      </w:pPr>
+      <w:r>
+        <w:rPr>
+          <w:lang w:val="fr-FR"/>
+        </w:rPr>
+        <w:t>&lt;/message&gt;</w:t>
+      </w:r>
+    </w:p>
+    <w:p>
+      <w:pPr>
+        <w:pStyle w:val="Titre3"/>
+        <w:rPr>
+          <w:lang w:val="fr-FR"/>
+        </w:rPr>
+      </w:pPr>
+      <w:r>
+        <w:rPr>
+          <w:lang w:val="fr-FR"/>
+        </w:rPr>
+        <w:t>Message : Attribution des rôles</w:t>
+      </w:r>
+    </w:p>
+    <w:p>
+      <w:pPr>
+        <w:rPr>
+          <w:lang w:val="fr-FR"/>
+        </w:rPr>
+      </w:pPr>
+    </w:p>
+    <w:p>
+      <w:pPr>
+        <w:rPr>
+          <w:lang w:val="fr-FR"/>
+        </w:rPr>
+      </w:pPr>
+      <w:r>
+        <w:rPr>
+          <w:lang w:val="fr-FR"/>
+        </w:rPr>
+        <w:t>&lt;message&gt;</w:t>
+      </w:r>
+    </w:p>
+    <w:p>
+      <w:pPr>
+        <w:rPr>
+          <w:lang w:val="fr-FR"/>
+        </w:rPr>
+      </w:pPr>
+      <w:r>
+        <w:rPr>
+          <w:lang w:val="fr-FR"/>
+        </w:rPr>
+        <w:tab/>
+        <w:t>&lt;joueurs&gt;</w:t>
+      </w:r>
+    </w:p>
+    <w:p>
+      <w:pPr>
+        <w:rPr>
+          <w:lang w:val="fr-FR"/>
+        </w:rPr>
+      </w:pPr>
+      <w:r>
+        <w:rPr>
+          <w:lang w:val="fr-FR"/>
+        </w:rPr>
+        <w:tab/>
+      </w:r>
+      <w:r>
+        <w:rPr>
+          <w:lang w:val="fr-FR"/>
+        </w:rPr>
+        <w:tab/>
+        <w:t>&lt;membreDuVillage&gt;</w:t>
+      </w:r>
+    </w:p>
+    <w:p>
+      <w:pPr>
+        <w:rPr>
+          <w:lang w:val="fr-FR"/>
+        </w:rPr>
+      </w:pPr>
+      <w:r>
+        <w:rPr>
+          <w:lang w:val="fr-FR"/>
+        </w:rPr>
+        <w:tab/>
+      </w:r>
+      <w:r>
+        <w:rPr>
+          <w:lang w:val="fr-FR"/>
+        </w:rPr>
+        <w:tab/>
+      </w:r>
+      <w:r>
+        <w:rPr>
+          <w:lang w:val="fr-FR"/>
+        </w:rPr>
+        <w:tab/>
+        <w:t>&lt;joueur&gt;ace578&lt;/joueur&gt;</w:t>
+      </w:r>
+    </w:p>
+    <w:p>
+      <w:pPr>
+        <w:rPr>
+          <w:lang w:val="fr-FR"/>
+        </w:rPr>
+      </w:pPr>
+      <w:r>
+        <w:rPr>
+          <w:lang w:val="fr-FR"/>
+        </w:rPr>
+        <w:tab/>
+      </w:r>
+      <w:r>
+        <w:rPr>
+          <w:lang w:val="fr-FR"/>
+        </w:rPr>
+        <w:tab/>
+      </w:r>
+      <w:r>
+        <w:rPr>
+          <w:lang w:val="fr-FR"/>
+        </w:rPr>
+        <w:tab/>
+        <w:t>&lt;rôle&gt; loup-garou &lt;/rôle&gt;</w:t>
+      </w:r>
+    </w:p>
+    <w:p>
+      <w:pPr>
+        <w:rPr>
+          <w:lang w:val="fr-FR"/>
+        </w:rPr>
+      </w:pPr>
+      <w:r>
+        <w:rPr>
+          <w:lang w:val="fr-FR"/>
+        </w:rPr>
+        <w:tab/>
+      </w:r>
+      <w:r>
+        <w:rPr>
+          <w:lang w:val="fr-FR"/>
+        </w:rPr>
+        <w:tab/>
+      </w:r>
+      <w:r>
+        <w:rPr>
+          <w:lang w:val="fr-FR"/>
+        </w:rPr>
+        <w:tab/>
+        <w:t>&lt;etat&gt; vivant&lt;/vivant&gt;</w:t>
+      </w:r>
+    </w:p>
+    <w:p>
+      <w:pPr>
+        <w:rPr>
+          <w:lang w:val="fr-FR"/>
+        </w:rPr>
+      </w:pPr>
+      <w:r>
+        <w:rPr>
+          <w:lang w:val="fr-FR"/>
+        </w:rPr>
+        <w:tab/>
+      </w:r>
+      <w:r>
+        <w:rPr>
+          <w:lang w:val="fr-FR"/>
+        </w:rPr>
+        <w:tab/>
+        <w:t>&lt;/membreDuVillage&gt;</w:t>
+      </w:r>
+    </w:p>
+    <w:p>
+      <w:pPr>
+        <w:rPr>
+          <w:lang w:val="fr-FR"/>
+        </w:rPr>
+      </w:pPr>
+      <w:r>
+        <w:rPr>
+          <w:lang w:val="fr-FR"/>
+        </w:rPr>
+        <w:tab/>
+      </w:r>
+      <w:r>
+        <w:rPr>
+          <w:lang w:val="fr-FR"/>
+        </w:rPr>
+        <w:tab/>
+        <w:t>&lt;membreDuVillage&gt;</w:t>
+      </w:r>
+    </w:p>
+    <w:p>
+      <w:pPr>
+        <w:rPr>
+          <w:lang w:val="fr-FR"/>
+        </w:rPr>
+      </w:pPr>
+      <w:r>
+        <w:rPr>
+          <w:lang w:val="fr-FR"/>
+        </w:rPr>
+        <w:lastRenderedPageBreak/>
+        <w:tab/>
+      </w:r>
+      <w:r>
+        <w:rPr>
+          <w:lang w:val="fr-FR"/>
+        </w:rPr>
+        <w:tab/>
+      </w:r>
+      <w:r>
+        <w:rPr>
+          <w:lang w:val="fr-FR"/>
+        </w:rPr>
+        <w:tab/>
+        <w:t>&lt;joueur&gt;VincentAlsacien&lt;/joueur&gt;</w:t>
+      </w:r>
+    </w:p>
+    <w:p>
+      <w:pPr>
+        <w:rPr>
+          <w:lang w:val="fr-FR"/>
+        </w:rPr>
+      </w:pPr>
+      <w:r>
+        <w:rPr>
+          <w:lang w:val="fr-FR"/>
+        </w:rPr>
+        <w:tab/>
+      </w:r>
+      <w:r>
+        <w:rPr>
+          <w:lang w:val="fr-FR"/>
+        </w:rPr>
+        <w:tab/>
+      </w:r>
+      <w:r>
+        <w:rPr>
+          <w:lang w:val="fr-FR"/>
+        </w:rPr>
+        <w:tab/>
+        <w:t>&lt;rôle&gt; Villageois &lt;/rôle&gt;</w:t>
+      </w:r>
+    </w:p>
+    <w:p>
+      <w:pPr>
+        <w:rPr>
+          <w:lang w:val="fr-FR"/>
+        </w:rPr>
+      </w:pPr>
+      <w:r>
+        <w:rPr>
+          <w:lang w:val="fr-FR"/>
+        </w:rPr>
+        <w:tab/>
+      </w:r>
+      <w:r>
+        <w:rPr>
+          <w:lang w:val="fr-FR"/>
+        </w:rPr>
+        <w:tab/>
+      </w:r>
+      <w:r>
+        <w:rPr>
+          <w:lang w:val="fr-FR"/>
+        </w:rPr>
+        <w:tab/>
+        <w:t>&lt;etat&gt;vivant&lt;/etat&gt;</w:t>
+      </w:r>
+    </w:p>
+    <w:p>
+      <w:pPr>
+        <w:rPr>
+          <w:lang w:val="fr-FR"/>
+        </w:rPr>
+      </w:pPr>
+      <w:r>
+        <w:rPr>
+          <w:lang w:val="fr-FR"/>
+        </w:rPr>
+        <w:tab/>
+      </w:r>
+      <w:r>
+        <w:rPr>
+          <w:lang w:val="fr-FR"/>
+        </w:rPr>
+        <w:tab/>
+        <w:t>&lt;/membreDuVillage&gt;</w:t>
+      </w:r>
+    </w:p>
+    <w:p>
+      <w:pPr>
+        <w:rPr>
+          <w:lang w:val="fr-FR"/>
+        </w:rPr>
+      </w:pPr>
+      <w:r>
+        <w:rPr>
+          <w:lang w:val="fr-FR"/>
+        </w:rPr>
+        <w:tab/>
+      </w:r>
+      <w:r>
+        <w:rPr>
+          <w:lang w:val="fr-FR"/>
+        </w:rPr>
+        <w:tab/>
+        <w:t>&lt;membreDuVillage&gt;</w:t>
+      </w:r>
+    </w:p>
+    <w:p>
+      <w:pPr>
+        <w:rPr>
+          <w:lang w:val="fr-FR"/>
+        </w:rPr>
+      </w:pPr>
+      <w:r>
+        <w:rPr>
+          <w:lang w:val="fr-FR"/>
+        </w:rPr>
+        <w:tab/>
+      </w:r>
+      <w:r>
+        <w:rPr>
+          <w:lang w:val="fr-FR"/>
+        </w:rPr>
+        <w:tab/>
+      </w:r>
+      <w:r>
+        <w:rPr>
+          <w:lang w:val="fr-FR"/>
+        </w:rPr>
+        <w:tab/>
+        <w:t>&lt;joueur&gt;ValBreton&lt;/joueur&gt;</w:t>
+      </w:r>
+    </w:p>
+    <w:p>
+      <w:pPr>
+        <w:rPr>
+          <w:lang w:val="fr-FR"/>
+        </w:rPr>
+      </w:pPr>
+      <w:r>
+        <w:rPr>
+          <w:lang w:val="fr-FR"/>
+        </w:rPr>
+        <w:tab/>
+      </w:r>
+      <w:r>
+        <w:rPr>
+          <w:lang w:val="fr-FR"/>
+        </w:rPr>
+        <w:tab/>
+      </w:r>
+      <w:r>
+        <w:rPr>
+          <w:lang w:val="fr-FR"/>
+        </w:rPr>
+        <w:tab/>
+        <w:t>&lt;rôle&gt; Villageois &lt;/rôle&gt;</w:t>
+      </w:r>
+    </w:p>
+    <w:p>
+      <w:pPr>
+        <w:rPr>
+          <w:lang w:val="fr-FR"/>
+        </w:rPr>
+      </w:pPr>
+      <w:r>
+        <w:rPr>
+          <w:lang w:val="fr-FR"/>
+        </w:rPr>
+        <w:tab/>
+      </w:r>
+      <w:r>
+        <w:rPr>
+          <w:lang w:val="fr-FR"/>
+        </w:rPr>
+        <w:tab/>
+      </w:r>
+      <w:r>
+        <w:rPr>
+          <w:lang w:val="fr-FR"/>
+        </w:rPr>
+        <w:tab/>
+        <w:t>&lt;etat&gt;vivant&lt;/etat&gt;</w:t>
+      </w:r>
+    </w:p>
+    <w:p>
+      <w:pPr>
+        <w:rPr>
+          <w:lang w:val="fr-FR"/>
+        </w:rPr>
+      </w:pPr>
+      <w:r>
+        <w:rPr>
+          <w:lang w:val="fr-FR"/>
+        </w:rPr>
+        <w:tab/>
+      </w:r>
+      <w:r>
+        <w:rPr>
+          <w:lang w:val="fr-FR"/>
+        </w:rPr>
+        <w:tab/>
+        <w:t>&lt;/membreDuVillage&gt;</w:t>
+      </w:r>
+    </w:p>
+    <w:p>
+      <w:pPr>
+        <w:rPr>
+          <w:lang w:val="fr-FR"/>
+        </w:rPr>
+      </w:pPr>
+      <w:r>
+        <w:rPr>
+          <w:lang w:val="fr-FR"/>
+        </w:rPr>
+        <w:tab/>
+        <w:t>&lt;/joueurs&gt;</w:t>
+      </w:r>
+    </w:p>
+    <w:p>
+      <w:pPr>
+        <w:rPr>
+          <w:lang w:val="fr-FR"/>
+        </w:rPr>
+      </w:pPr>
+      <w:r>
+        <w:rPr>
+          <w:lang w:val="fr-FR"/>
+        </w:rPr>
+        <w:t>&lt;/message&gt;</w:t>
+      </w:r>
+    </w:p>
+    <w:p>
+      <w:pPr>
+        <w:pStyle w:val="Titre2"/>
+        <w:rPr>
+          <w:lang w:val="fr-FR"/>
+        </w:rPr>
+      </w:pPr>
+      <w:r>
+        <w:rPr>
+          <w:lang w:val="fr-FR"/>
+        </w:rPr>
+        <w:t>Message de déroulement d’une partie</w:t>
+      </w:r>
+    </w:p>
+    <w:p>
+      <w:pPr>
+        <w:rPr>
+          <w:lang w:val="fr-FR"/>
+        </w:rPr>
+      </w:pPr>
+    </w:p>
+    <w:p>
+      <w:pPr>
+        <w:pStyle w:val="Titre3"/>
+        <w:rPr>
+          <w:lang w:val="fr-FR"/>
+        </w:rPr>
+      </w:pPr>
+      <w:r>
+        <w:rPr>
+          <w:lang w:val="fr-FR"/>
+        </w:rPr>
+        <w:t>Message : Nuit</w:t>
+      </w:r>
+    </w:p>
+    <w:p>
+      <w:pPr>
+        <w:rPr>
+          <w:lang w:val="fr-FR"/>
+        </w:rPr>
+      </w:pPr>
+      <w:r>
+        <w:rPr>
+          <w:lang w:val="fr-FR"/>
+        </w:rPr>
+        <w:t>&lt;message&gt;</w:t>
+      </w:r>
+    </w:p>
+    <w:p>
+      <w:pPr>
+        <w:rPr>
+          <w:lang w:val="fr-FR"/>
+        </w:rPr>
+      </w:pPr>
+      <w:r>
+        <w:rPr>
+          <w:lang w:val="fr-FR"/>
+        </w:rPr>
+        <w:tab/>
+        <w:t>&lt;joueurs&gt;</w:t>
+      </w:r>
+    </w:p>
+    <w:p>
+      <w:pPr>
+        <w:rPr>
+          <w:lang w:val="fr-FR"/>
+        </w:rPr>
+      </w:pPr>
+      <w:r>
+        <w:rPr>
+          <w:lang w:val="fr-FR"/>
+        </w:rPr>
+        <w:tab/>
+      </w:r>
+      <w:r>
+        <w:rPr>
+          <w:lang w:val="fr-FR"/>
+        </w:rPr>
+        <w:tab/>
+        <w:t>&lt;action&gt;</w:t>
+      </w:r>
+    </w:p>
+    <w:p>
+      <w:pPr>
+        <w:rPr>
+          <w:lang w:val="fr-FR"/>
+        </w:rPr>
+      </w:pPr>
+      <w:r>
+        <w:rPr>
+          <w:lang w:val="fr-FR"/>
+        </w:rPr>
+        <w:tab/>
+      </w:r>
+      <w:r>
+        <w:rPr>
+          <w:lang w:val="fr-FR"/>
+        </w:rPr>
+        <w:tab/>
+      </w:r>
+      <w:r>
+        <w:rPr>
+          <w:lang w:val="fr-FR"/>
+        </w:rPr>
+        <w:tab/>
+        <w:t>passage nuit</w:t>
+      </w:r>
+    </w:p>
+    <w:p>
+      <w:pPr>
+        <w:rPr>
+          <w:lang w:val="fr-FR"/>
+        </w:rPr>
+      </w:pPr>
+      <w:r>
+        <w:rPr>
+          <w:lang w:val="fr-FR"/>
+        </w:rPr>
+        <w:tab/>
+      </w:r>
+      <w:r>
+        <w:rPr>
+          <w:lang w:val="fr-FR"/>
+        </w:rPr>
+        <w:tab/>
+        <w:t>&lt;/action&gt;</w:t>
+      </w:r>
+    </w:p>
+    <w:p>
+      <w:pPr>
+        <w:rPr>
+          <w:lang w:val="fr-FR"/>
+        </w:rPr>
+      </w:pPr>
+      <w:r>
+        <w:rPr>
+          <w:lang w:val="fr-FR"/>
+        </w:rPr>
+        <w:tab/>
+        <w:t>&lt;/joueurs&gt;</w:t>
+      </w:r>
+    </w:p>
+    <w:p>
+      <w:pPr>
+        <w:rPr>
+          <w:lang w:val="fr-FR"/>
+        </w:rPr>
+      </w:pPr>
+      <w:r>
+        <w:rPr>
+          <w:lang w:val="fr-FR"/>
+        </w:rPr>
+        <w:t>&lt;/message&gt;</w:t>
+      </w:r>
+    </w:p>
+    <w:p>
+      <w:pPr>
+        <w:pStyle w:val="Titre3"/>
+        <w:rPr>
+          <w:lang w:val="fr-FR"/>
+        </w:rPr>
+      </w:pPr>
+      <w:r>
+        <w:rPr>
+          <w:lang w:val="fr-FR"/>
+        </w:rPr>
+        <w:t>Message : Demande vote loup-garou</w:t>
+      </w:r>
+    </w:p>
+    <w:p>
+      <w:pPr>
+        <w:rPr>
+          <w:lang w:val="fr-FR"/>
+        </w:rPr>
+      </w:pPr>
+      <w:r>
+        <w:rPr>
+          <w:lang w:val="fr-FR"/>
+        </w:rPr>
+        <w:t>&lt;message&gt;</w:t>
+      </w:r>
+    </w:p>
+    <w:p>
+      <w:pPr>
+        <w:rPr>
+          <w:lang w:val="fr-FR"/>
+        </w:rPr>
+      </w:pPr>
+      <w:r>
+        <w:rPr>
+          <w:lang w:val="fr-FR"/>
+        </w:rPr>
+        <w:tab/>
+        <w:t>&lt;loup-garou&gt;</w:t>
+      </w:r>
+    </w:p>
+    <w:p>
+      <w:pPr>
+        <w:rPr>
+          <w:lang w:val="fr-FR"/>
+        </w:rPr>
+      </w:pPr>
+      <w:r>
+        <w:rPr>
+          <w:lang w:val="fr-FR"/>
+        </w:rPr>
+        <w:tab/>
+      </w:r>
+      <w:r>
+        <w:rPr>
+          <w:lang w:val="fr-FR"/>
+        </w:rPr>
+        <w:tab/>
+        <w:t>&lt;action&gt;</w:t>
+      </w:r>
+    </w:p>
+    <w:p>
+      <w:pPr>
+        <w:rPr>
+          <w:lang w:val="fr-FR"/>
+        </w:rPr>
+      </w:pPr>
+      <w:r>
+        <w:rPr>
+          <w:lang w:val="fr-FR"/>
+        </w:rPr>
+        <w:tab/>
+      </w:r>
+      <w:r>
+        <w:rPr>
+          <w:lang w:val="fr-FR"/>
+        </w:rPr>
+        <w:tab/>
+      </w:r>
+      <w:r>
+        <w:rPr>
+          <w:lang w:val="fr-FR"/>
+        </w:rPr>
+        <w:tab/>
+        <w:t>demande de vote</w:t>
+      </w:r>
+    </w:p>
+    <w:p>
+      <w:pPr>
+        <w:rPr>
+          <w:lang w:val="fr-FR"/>
+        </w:rPr>
+      </w:pPr>
+      <w:r>
+        <w:rPr>
+          <w:lang w:val="fr-FR"/>
+        </w:rPr>
+        <w:tab/>
+      </w:r>
+      <w:r>
+        <w:rPr>
+          <w:lang w:val="fr-FR"/>
+        </w:rPr>
+        <w:tab/>
+        <w:t>&lt;/action&gt;</w:t>
+      </w:r>
+    </w:p>
+    <w:p>
+      <w:pPr>
+        <w:rPr>
+          <w:lang w:val="fr-FR"/>
+        </w:rPr>
+      </w:pPr>
+      <w:r>
+        <w:rPr>
+          <w:lang w:val="fr-FR"/>
+        </w:rPr>
+        <w:tab/>
+        <w:t>&lt;/loup-garou&gt;</w:t>
+      </w:r>
+    </w:p>
+    <w:p>
+      <w:pPr>
+        <w:rPr>
+          <w:lang w:val="fr-FR"/>
+        </w:rPr>
+      </w:pPr>
+      <w:r>
+        <w:rPr>
+          <w:lang w:val="fr-FR"/>
+        </w:rPr>
+        <w:t>&lt;/message&gt;</w:t>
+      </w:r>
+    </w:p>
+    <w:p>
+      <w:pPr>
+        <w:rPr>
+          <w:lang w:val="fr-FR"/>
+        </w:rPr>
+      </w:pPr>
+    </w:p>
+    <w:p>
+      <w:pPr>
+        <w:pStyle w:val="Titre3"/>
+        <w:rPr>
+          <w:lang w:val="fr-FR"/>
+        </w:rPr>
+      </w:pPr>
+      <w:r>
+        <w:rPr>
+          <w:lang w:val="fr-FR"/>
+        </w:rPr>
+        <w:lastRenderedPageBreak/>
+        <w:t>Message : Vote loup-garou</w:t>
+      </w:r>
+    </w:p>
+    <w:p>
+      <w:pPr>
+        <w:rPr>
+          <w:lang w:val="fr-FR"/>
+        </w:rPr>
+      </w:pPr>
+    </w:p>
+    <w:p>
+      <w:pPr>
+        <w:rPr>
+          <w:lang w:val="fr-FR"/>
+        </w:rPr>
+      </w:pPr>
+      <w:r>
+        <w:rPr>
+          <w:lang w:val="fr-FR"/>
+        </w:rPr>
+        <w:t>&lt;message&gt;</w:t>
+      </w:r>
+    </w:p>
+    <w:p>
+      <w:pPr>
+        <w:rPr>
+          <w:lang w:val="fr-FR"/>
+        </w:rPr>
+      </w:pPr>
+      <w:r>
+        <w:rPr>
+          <w:lang w:val="fr-FR"/>
+        </w:rPr>
+        <w:tab/>
+        <w:t>&lt;loup-garou&gt;</w:t>
       </w:r>
     </w:p>
     <w:p>
@@ -97,74 +1188,7 @@
           <w:lang w:val="fr-FR"/>
         </w:rPr>
         <w:tab/>
-      </w:r>
-      <w:r>
-        <w:rPr>
-          <w:lang w:val="fr-FR"/>
-        </w:rPr>
-        <w:t>&lt;joueur</w:t>
-      </w:r>
-      <w:r>
-        <w:rPr>
-          <w:lang w:val="fr-FR"/>
-        </w:rPr>
-        <w:t>s</w:t>
-      </w:r>
-      <w:r>
-        <w:rPr>
-          <w:lang w:val="fr-FR"/>
-        </w:rPr>
-        <w:t>&gt;</w:t>
-      </w:r>
-    </w:p>
-    <w:p>
-      <w:pPr>
-        <w:rPr>
-          <w:lang w:val="fr-FR"/>
-        </w:rPr>
-      </w:pPr>
-      <w:r>
-        <w:rPr>
-          <w:lang w:val="fr-FR"/>
-        </w:rPr>
-        <w:tab/>
-      </w:r>
-      <w:r>
-        <w:rPr>
-          <w:lang w:val="fr-FR"/>
-        </w:rPr>
-        <w:tab/>
-      </w:r>
-      <w:r>
-        <w:rPr>
-          <w:lang w:val="fr-FR"/>
-        </w:rPr>
-        <w:tab/>
-        <w:t>&lt;</w:t>
-      </w:r>
-      <w:r>
-        <w:rPr>
-          <w:lang w:val="fr-FR"/>
-        </w:rPr>
-        <w:t>/</w:t>
-      </w:r>
-      <w:r>
-        <w:rPr>
-          <w:lang w:val="fr-FR"/>
-        </w:rPr>
-        <w:t>joueur</w:t>
-      </w:r>
-      <w:r>
-        <w:rPr>
-          <w:lang w:val="fr-FR"/>
-        </w:rPr>
-        <w:t>s</w:t>
-      </w:r>
-      <w:r>
-        <w:rPr>
-          <w:lang w:val="fr-FR"/>
-        </w:rPr>
-        <w:t>&gt;</w:t>
+        <w:t>&lt;joueur&gt;VincentAlsacien&lt;/joueur&gt;</w:t>
       </w:r>
     </w:p>
     <w:p>
@@ -198,7 +1222,7 @@
           <w:lang w:val="fr-FR"/>
         </w:rPr>
         <w:tab/>
-        <w:t>&lt;/demande&gt;</w:t>
+        <w:t>&lt;/loup-garou&gt;</w:t>
       </w:r>
     </w:p>
     <w:p>
@@ -216,17 +1240,31 @@
     </w:p>
     <w:p>
       <w:pPr>
-        <w:pStyle w:val="Titre1"/>
-        <w:rPr>
-          <w:lang w:val="fr-FR"/>
-        </w:rPr>
-      </w:pPr>
-      <w:r>
-        <w:rPr>
-          <w:lang w:val="fr-FR"/>
-        </w:rPr>
-        <w:t xml:space="preserve">Vote village </w:t>
-      </w:r>
+        <w:rPr>
+          <w:lang w:val="fr-FR"/>
+        </w:rPr>
+      </w:pPr>
+    </w:p>
+    <w:p>
+      <w:pPr>
+        <w:pStyle w:val="Titre3"/>
+        <w:rPr>
+          <w:lang w:val="fr-FR"/>
+        </w:rPr>
+      </w:pPr>
+      <w:r>
+        <w:rPr>
+          <w:lang w:val="fr-FR"/>
+        </w:rPr>
+        <w:t>Message : Jour</w:t>
+      </w:r>
+    </w:p>
+    <w:p>
+      <w:pPr>
+        <w:rPr>
+          <w:lang w:val="fr-FR"/>
+        </w:rPr>
+      </w:pPr>
     </w:p>
     <w:p>
       <w:pPr>
@@ -252,13 +1290,310 @@
           <w:lang w:val="fr-FR"/>
         </w:rPr>
         <w:tab/>
-        <w:t>&lt;reponse</w:t>
-      </w:r>
-      <w:r>
-        <w:rPr>
-          <w:lang w:val="fr-FR"/>
-        </w:rPr>
-        <w:t>&gt;</w:t>
+        <w:t>&lt;joueurs&gt;</w:t>
+      </w:r>
+    </w:p>
+    <w:p>
+      <w:pPr>
+        <w:rPr>
+          <w:lang w:val="fr-FR"/>
+        </w:rPr>
+      </w:pPr>
+      <w:r>
+        <w:rPr>
+          <w:lang w:val="fr-FR"/>
+        </w:rPr>
+        <w:tab/>
+      </w:r>
+      <w:r>
+        <w:rPr>
+          <w:lang w:val="fr-FR"/>
+        </w:rPr>
+        <w:tab/>
+        <w:t>&lt;action&gt;</w:t>
+      </w:r>
+    </w:p>
+    <w:p>
+      <w:pPr>
+        <w:rPr>
+          <w:lang w:val="fr-FR"/>
+        </w:rPr>
+      </w:pPr>
+      <w:r>
+        <w:rPr>
+          <w:lang w:val="fr-FR"/>
+        </w:rPr>
+        <w:tab/>
+      </w:r>
+      <w:r>
+        <w:rPr>
+          <w:lang w:val="fr-FR"/>
+        </w:rPr>
+        <w:tab/>
+      </w:r>
+      <w:r>
+        <w:rPr>
+          <w:lang w:val="fr-FR"/>
+        </w:rPr>
+        <w:tab/>
+        <w:t>passage jour</w:t>
+      </w:r>
+    </w:p>
+    <w:p>
+      <w:pPr>
+        <w:rPr>
+          <w:lang w:val="fr-FR"/>
+        </w:rPr>
+      </w:pPr>
+      <w:r>
+        <w:rPr>
+          <w:lang w:val="fr-FR"/>
+        </w:rPr>
+        <w:tab/>
+      </w:r>
+      <w:r>
+        <w:rPr>
+          <w:lang w:val="fr-FR"/>
+        </w:rPr>
+        <w:tab/>
+        <w:t>&lt;/action&gt;</w:t>
+      </w:r>
+    </w:p>
+    <w:p>
+      <w:pPr>
+        <w:rPr>
+          <w:lang w:val="fr-FR"/>
+        </w:rPr>
+      </w:pPr>
+      <w:r>
+        <w:rPr>
+          <w:lang w:val="fr-FR"/>
+        </w:rPr>
+        <w:tab/>
+        <w:t>&lt;/joueurs&gt;</w:t>
+      </w:r>
+    </w:p>
+    <w:p>
+      <w:pPr>
+        <w:rPr>
+          <w:lang w:val="fr-FR"/>
+        </w:rPr>
+      </w:pPr>
+      <w:r>
+        <w:rPr>
+          <w:lang w:val="fr-FR"/>
+        </w:rPr>
+        <w:t>&lt;/message&gt;</w:t>
+      </w:r>
+    </w:p>
+    <w:p>
+      <w:pPr>
+        <w:rPr>
+          <w:lang w:val="fr-FR"/>
+        </w:rPr>
+      </w:pPr>
+    </w:p>
+    <w:p>
+      <w:pPr>
+        <w:rPr>
+          <w:lang w:val="fr-FR"/>
+        </w:rPr>
+      </w:pPr>
+    </w:p>
+    <w:p>
+      <w:pPr>
+        <w:pStyle w:val="Titre3"/>
+        <w:rPr>
+          <w:lang w:val="fr-FR"/>
+        </w:rPr>
+      </w:pPr>
+      <w:r>
+        <w:rPr>
+          <w:lang w:val="fr-FR"/>
+        </w:rPr>
+        <w:t>Message : Demande vote village</w:t>
+      </w:r>
+    </w:p>
+    <w:p>
+      <w:pPr>
+        <w:rPr>
+          <w:lang w:val="fr-FR"/>
+        </w:rPr>
+      </w:pPr>
+    </w:p>
+    <w:p>
+      <w:pPr>
+        <w:rPr>
+          <w:lang w:val="fr-FR"/>
+        </w:rPr>
+      </w:pPr>
+      <w:r>
+        <w:rPr>
+          <w:lang w:val="fr-FR"/>
+        </w:rPr>
+        <w:t>&lt;message&gt;</w:t>
+      </w:r>
+    </w:p>
+    <w:p>
+      <w:pPr>
+        <w:rPr>
+          <w:lang w:val="fr-FR"/>
+        </w:rPr>
+      </w:pPr>
+      <w:r>
+        <w:rPr>
+          <w:lang w:val="fr-FR"/>
+        </w:rPr>
+        <w:tab/>
+        <w:t>&lt;village&gt;</w:t>
+      </w:r>
+    </w:p>
+    <w:p>
+      <w:pPr>
+        <w:rPr>
+          <w:lang w:val="fr-FR"/>
+        </w:rPr>
+      </w:pPr>
+      <w:r>
+        <w:rPr>
+          <w:lang w:val="fr-FR"/>
+        </w:rPr>
+        <w:tab/>
+      </w:r>
+      <w:r>
+        <w:rPr>
+          <w:lang w:val="fr-FR"/>
+        </w:rPr>
+        <w:tab/>
+        <w:t>&lt;action&gt;</w:t>
+      </w:r>
+    </w:p>
+    <w:p>
+      <w:pPr>
+        <w:rPr>
+          <w:lang w:val="fr-FR"/>
+        </w:rPr>
+      </w:pPr>
+      <w:r>
+        <w:rPr>
+          <w:lang w:val="fr-FR"/>
+        </w:rPr>
+        <w:tab/>
+      </w:r>
+      <w:r>
+        <w:rPr>
+          <w:lang w:val="fr-FR"/>
+        </w:rPr>
+        <w:tab/>
+      </w:r>
+      <w:r>
+        <w:rPr>
+          <w:lang w:val="fr-FR"/>
+        </w:rPr>
+        <w:tab/>
+        <w:t>demande de vote</w:t>
+      </w:r>
+    </w:p>
+    <w:p>
+      <w:pPr>
+        <w:rPr>
+          <w:lang w:val="fr-FR"/>
+        </w:rPr>
+      </w:pPr>
+      <w:r>
+        <w:rPr>
+          <w:lang w:val="fr-FR"/>
+        </w:rPr>
+        <w:tab/>
+      </w:r>
+      <w:r>
+        <w:rPr>
+          <w:lang w:val="fr-FR"/>
+        </w:rPr>
+        <w:tab/>
+        <w:t>&lt;/action&gt;</w:t>
+      </w:r>
+    </w:p>
+    <w:p>
+      <w:pPr>
+        <w:rPr>
+          <w:lang w:val="fr-FR"/>
+        </w:rPr>
+      </w:pPr>
+      <w:r>
+        <w:rPr>
+          <w:lang w:val="fr-FR"/>
+        </w:rPr>
+        <w:tab/>
+        <w:t>&lt;/village&gt;</w:t>
+      </w:r>
+    </w:p>
+    <w:p>
+      <w:pPr>
+        <w:rPr>
+          <w:lang w:val="fr-FR"/>
+        </w:rPr>
+      </w:pPr>
+      <w:r>
+        <w:rPr>
+          <w:lang w:val="fr-FR"/>
+        </w:rPr>
+        <w:t>&lt;/message&gt;</w:t>
+      </w:r>
+    </w:p>
+    <w:p>
+      <w:pPr>
+        <w:rPr>
+          <w:lang w:val="fr-FR"/>
+        </w:rPr>
+      </w:pPr>
+    </w:p>
+    <w:p>
+      <w:pPr>
+        <w:pStyle w:val="Titre3"/>
+        <w:rPr>
+          <w:lang w:val="fr-FR"/>
+        </w:rPr>
+      </w:pPr>
+      <w:r>
+        <w:rPr>
+          <w:lang w:val="fr-FR"/>
+        </w:rPr>
+        <w:t>Message : Vote village</w:t>
+      </w:r>
+    </w:p>
+    <w:p>
+      <w:pPr>
+        <w:rPr>
+          <w:lang w:val="fr-FR"/>
+        </w:rPr>
+      </w:pPr>
+    </w:p>
+    <w:p>
+      <w:pPr>
+        <w:rPr>
+          <w:lang w:val="fr-FR"/>
+        </w:rPr>
+      </w:pPr>
+      <w:r>
+        <w:rPr>
+          <w:lang w:val="fr-FR"/>
+        </w:rPr>
+        <w:t>&lt;message&gt;</w:t>
+      </w:r>
+    </w:p>
+    <w:p>
+      <w:pPr>
+        <w:rPr>
+          <w:lang w:val="fr-FR"/>
+        </w:rPr>
+      </w:pPr>
+      <w:r>
+        <w:rPr>
+          <w:lang w:val="fr-FR"/>
+        </w:rPr>
+        <w:tab/>
+        <w:t>&lt;joueurs&gt;</w:t>
       </w:r>
     </w:p>
     <w:p>
@@ -304,75 +1639,7 @@
           <w:lang w:val="fr-FR"/>
         </w:rPr>
         <w:tab/>
-      </w:r>
-      <w:r>
-        <w:rPr>
-          <w:lang w:val="fr-FR"/>
-        </w:rPr>
-        <w:t>&lt;joueur&gt;</w:t>
-      </w:r>
-    </w:p>
-    <w:p>
-      <w:pPr>
-        <w:rPr>
-          <w:lang w:val="fr-FR"/>
-        </w:rPr>
-      </w:pPr>
-      <w:r>
-        <w:rPr>
-          <w:lang w:val="fr-FR"/>
-        </w:rPr>
-        <w:tab/>
-      </w:r>
-      <w:r>
-        <w:rPr>
-          <w:lang w:val="fr-FR"/>
-        </w:rPr>
-        <w:tab/>
-      </w:r>
-      <w:r>
-        <w:rPr>
-          <w:lang w:val="fr-FR"/>
-        </w:rPr>
-        <w:tab/>
-      </w:r>
-      <w:r>
-        <w:rPr>
-          <w:lang w:val="fr-FR"/>
-        </w:rPr>
-        <w:tab/>
-      </w:r>
-      <w:r>
-        <w:rPr>
-          <w:lang w:val="fr-FR"/>
-        </w:rPr>
-        <w:t>Eliott</w:t>
-      </w:r>
-    </w:p>
-    <w:p>
-      <w:pPr>
-        <w:rPr>
-          <w:lang w:val="fr-FR"/>
-        </w:rPr>
-      </w:pPr>
-      <w:r>
-        <w:rPr>
-          <w:lang w:val="fr-FR"/>
-        </w:rPr>
-        <w:tab/>
-      </w:r>
-      <w:r>
-        <w:rPr>
-          <w:lang w:val="fr-FR"/>
-        </w:rPr>
-        <w:tab/>
-      </w:r>
-      <w:r>
-        <w:rPr>
-          <w:lang w:val="fr-FR"/>
-        </w:rPr>
-        <w:tab/>
-        <w:t>&lt;/joueur&gt;</w:t>
+        <w:t>&lt;joueur&gt;ValBreton&lt;/joueur&gt;</w:t>
       </w:r>
     </w:p>
     <w:p>
@@ -406,13 +1673,7 @@
           <w:lang w:val="fr-FR"/>
         </w:rPr>
         <w:tab/>
-        <w:t>&lt;reponse</w:t>
-      </w:r>
-      <w:r>
-        <w:rPr>
-          <w:lang w:val="fr-FR"/>
-        </w:rPr>
-        <w:t>&gt;</w:t>
+        <w:t>&lt;/joueurs&gt;</w:t>
       </w:r>
     </w:p>
     <w:p>
@@ -430,23 +1691,31 @@
     </w:p>
     <w:p>
       <w:pPr>
-        <w:pStyle w:val="Titre1"/>
-        <w:rPr>
-          <w:lang w:val="fr-FR"/>
-        </w:rPr>
-      </w:pPr>
-      <w:r>
-        <w:rPr>
-          <w:lang w:val="fr-FR"/>
-        </w:rPr>
-        <w:t>Résultat</w:t>
-      </w:r>
-      <w:r>
-        <w:rPr>
-          <w:lang w:val="fr-FR"/>
-        </w:rPr>
-        <w:t xml:space="preserve"> vote village</w:t>
-      </w:r>
+        <w:rPr>
+          <w:lang w:val="fr-FR"/>
+        </w:rPr>
+      </w:pPr>
+    </w:p>
+    <w:p>
+      <w:pPr>
+        <w:pStyle w:val="Titre3"/>
+        <w:rPr>
+          <w:lang w:val="fr-FR"/>
+        </w:rPr>
+      </w:pPr>
+      <w:r>
+        <w:rPr>
+          <w:lang w:val="fr-FR"/>
+        </w:rPr>
+        <w:t>Message : résultat vote village</w:t>
+      </w:r>
+    </w:p>
+    <w:p>
+      <w:pPr>
+        <w:rPr>
+          <w:lang w:val="fr-FR"/>
+        </w:rPr>
+      </w:pPr>
     </w:p>
     <w:p>
       <w:pPr>
@@ -463,46 +1732,237 @@
     </w:p>
     <w:p>
       <w:pPr>
-        <w:ind w:firstLine="708"/>
-        <w:rPr>
-          <w:lang w:val="fr-FR"/>
-        </w:rPr>
-      </w:pPr>
-      <w:r>
-        <w:rPr>
-          <w:lang w:val="fr-FR"/>
-        </w:rPr>
-        <w:t>&lt;annonce&gt;</w:t>
-      </w:r>
-    </w:p>
-    <w:p>
-      <w:pPr>
-        <w:ind w:firstLine="708"/>
-        <w:rPr>
-          <w:lang w:val="fr-FR"/>
-        </w:rPr>
-      </w:pPr>
-      <w:r>
-        <w:rPr>
-          <w:lang w:val="fr-FR"/>
-        </w:rPr>
-        <w:tab/>
+        <w:rPr>
+          <w:lang w:val="fr-FR"/>
+        </w:rPr>
+      </w:pPr>
+      <w:r>
+        <w:rPr>
+          <w:lang w:val="fr-FR"/>
+        </w:rPr>
+        <w:tab/>
+        <w:t>&lt;joueurs&gt;</w:t>
+      </w:r>
+    </w:p>
+    <w:p>
+      <w:pPr>
+        <w:rPr>
+          <w:lang w:val="fr-FR"/>
+        </w:rPr>
+      </w:pPr>
+      <w:r>
+        <w:rPr>
+          <w:lang w:val="fr-FR"/>
+        </w:rPr>
+        <w:tab/>
+      </w:r>
+      <w:r>
+        <w:rPr>
+          <w:lang w:val="fr-FR"/>
+        </w:rPr>
+        <w:tab/>
+        <w:t>&lt;résultat&gt;</w:t>
+      </w:r>
+    </w:p>
+    <w:p>
+      <w:pPr>
+        <w:rPr>
+          <w:lang w:val="fr-FR"/>
+        </w:rPr>
+      </w:pPr>
+      <w:r>
+        <w:rPr>
+          <w:lang w:val="fr-FR"/>
+        </w:rPr>
+        <w:tab/>
+      </w:r>
+      <w:r>
+        <w:rPr>
+          <w:lang w:val="fr-FR"/>
+        </w:rPr>
+        <w:tab/>
+      </w:r>
+      <w:r>
+        <w:rPr>
+          <w:lang w:val="fr-FR"/>
+        </w:rPr>
+        <w:tab/>
+      </w:r>
+      <w:r>
+        <w:rPr>
+          <w:lang w:val="fr-FR"/>
+        </w:rPr>
+        <w:t>&lt;membreDuVillage&gt;</w:t>
+      </w:r>
+    </w:p>
+    <w:p>
+      <w:pPr>
+        <w:rPr>
+          <w:lang w:val="fr-FR"/>
+        </w:rPr>
+      </w:pPr>
+      <w:r>
+        <w:rPr>
+          <w:lang w:val="fr-FR"/>
+        </w:rPr>
+        <w:tab/>
+      </w:r>
+      <w:r>
+        <w:rPr>
+          <w:lang w:val="fr-FR"/>
+        </w:rPr>
+        <w:tab/>
+      </w:r>
+      <w:r>
+        <w:rPr>
+          <w:lang w:val="fr-FR"/>
+        </w:rPr>
+        <w:tab/>
+      </w:r>
+      <w:r>
+        <w:rPr>
+          <w:lang w:val="fr-FR"/>
+        </w:rPr>
+        <w:tab/>
+        <w:t>&lt;joueur&gt;ValBreton&lt;/joueur&gt;</w:t>
+      </w:r>
+    </w:p>
+    <w:p>
+      <w:pPr>
+        <w:rPr>
+          <w:lang w:val="fr-FR"/>
+        </w:rPr>
+      </w:pPr>
+      <w:r>
+        <w:rPr>
+          <w:lang w:val="fr-FR"/>
+        </w:rPr>
+        <w:tab/>
+      </w:r>
+      <w:r>
+        <w:rPr>
+          <w:lang w:val="fr-FR"/>
+        </w:rPr>
+        <w:tab/>
+      </w:r>
+      <w:r>
+        <w:rPr>
+          <w:lang w:val="fr-FR"/>
+        </w:rPr>
+        <w:tab/>
+      </w:r>
+      <w:r>
+        <w:rPr>
+          <w:lang w:val="fr-FR"/>
+        </w:rPr>
+        <w:tab/>
+        <w:t>&lt;rôle&gt;Villageois&lt;/joueur&gt;</w:t>
+      </w:r>
+    </w:p>
+    <w:p>
+      <w:pPr>
+        <w:rPr>
+          <w:lang w:val="fr-FR"/>
+        </w:rPr>
+      </w:pPr>
+      <w:r>
+        <w:rPr>
+          <w:lang w:val="fr-FR"/>
+        </w:rPr>
+        <w:tab/>
+      </w:r>
+      <w:r>
+        <w:rPr>
+          <w:lang w:val="fr-FR"/>
+        </w:rPr>
+        <w:tab/>
+      </w:r>
+      <w:r>
+        <w:rPr>
+          <w:lang w:val="fr-FR"/>
+        </w:rPr>
+        <w:tab/>
+      </w:r>
+      <w:r>
+        <w:rPr>
+          <w:lang w:val="fr-FR"/>
+        </w:rPr>
+        <w:tab/>
+        <w:t>&lt;etat&gt;Mort&lt;/etat&gt;</w:t>
+      </w:r>
+    </w:p>
+    <w:p>
+      <w:pPr>
+        <w:rPr>
+          <w:lang w:val="fr-FR"/>
+        </w:rPr>
+      </w:pPr>
+      <w:r>
+        <w:rPr>
+          <w:lang w:val="fr-FR"/>
+        </w:rPr>
+        <w:tab/>
+      </w:r>
+      <w:r>
+        <w:rPr>
+          <w:lang w:val="fr-FR"/>
+        </w:rPr>
+        <w:tab/>
+      </w:r>
+      <w:r>
+        <w:rPr>
+          <w:lang w:val="fr-FR"/>
+        </w:rPr>
+        <w:tab/>
+        <w:t>&lt;/</w:t>
       </w:r>
       <w:bookmarkStart w:id="0" w:name="_GoBack"/>
       <w:bookmarkEnd w:id="0"/>
-    </w:p>
-    <w:p>
-      <w:pPr>
-        <w:ind w:firstLine="708"/>
-        <w:rPr>
-          <w:lang w:val="fr-FR"/>
-        </w:rPr>
-      </w:pPr>
-      <w:r>
-        <w:rPr>
-          <w:lang w:val="fr-FR"/>
-        </w:rPr>
-        <w:t>&lt;/annonce&gt;</w:t>
+      <w:r>
+        <w:rPr>
+          <w:lang w:val="fr-FR"/>
+        </w:rPr>
+        <w:t>m</w:t>
+      </w:r>
+      <w:r>
+        <w:rPr>
+          <w:lang w:val="fr-FR"/>
+        </w:rPr>
+        <w:t>embreDuVillage&gt;</w:t>
+      </w:r>
+    </w:p>
+    <w:p>
+      <w:pPr>
+        <w:rPr>
+          <w:lang w:val="fr-FR"/>
+        </w:rPr>
+      </w:pPr>
+      <w:r>
+        <w:rPr>
+          <w:lang w:val="fr-FR"/>
+        </w:rPr>
+        <w:tab/>
+      </w:r>
+      <w:r>
+        <w:rPr>
+          <w:lang w:val="fr-FR"/>
+        </w:rPr>
+        <w:tab/>
+        <w:t>&lt;/résultat&gt;</w:t>
+      </w:r>
+    </w:p>
+    <w:p>
+      <w:pPr>
+        <w:rPr>
+          <w:lang w:val="fr-FR"/>
+        </w:rPr>
+      </w:pPr>
+      <w:r>
+        <w:rPr>
+          <w:lang w:val="fr-FR"/>
+        </w:rPr>
+        <w:tab/>
+        <w:t>&lt;/joueurs&gt;</w:t>
       </w:r>
     </w:p>
     <w:p>
@@ -520,17 +1980,235 @@
     </w:p>
     <w:p>
       <w:pPr>
-        <w:pStyle w:val="Titre1"/>
-        <w:rPr>
-          <w:lang w:val="fr-FR"/>
-        </w:rPr>
-      </w:pPr>
-      <w:r>
-        <w:rPr>
-          <w:lang w:val="fr-FR"/>
-        </w:rPr>
-        <w:t xml:space="preserve">Fin de partie </w:t>
-      </w:r>
+        <w:rPr>
+          <w:lang w:val="fr-FR"/>
+        </w:rPr>
+      </w:pPr>
+    </w:p>
+    <w:p>
+      <w:pPr>
+        <w:rPr>
+          <w:lang w:val="fr-FR"/>
+        </w:rPr>
+      </w:pPr>
+    </w:p>
+    <w:p>
+      <w:pPr>
+        <w:rPr>
+          <w:lang w:val="fr-FR"/>
+        </w:rPr>
+      </w:pPr>
+    </w:p>
+    <w:p>
+      <w:pPr>
+        <w:rPr>
+          <w:lang w:val="fr-FR"/>
+        </w:rPr>
+      </w:pPr>
+    </w:p>
+    <w:p>
+      <w:pPr>
+        <w:rPr>
+          <w:lang w:val="fr-FR"/>
+        </w:rPr>
+      </w:pPr>
+    </w:p>
+    <w:p>
+      <w:pPr>
+        <w:rPr>
+          <w:lang w:val="fr-FR"/>
+        </w:rPr>
+      </w:pPr>
+    </w:p>
+    <w:p>
+      <w:pPr>
+        <w:pStyle w:val="Titre2"/>
+        <w:rPr>
+          <w:lang w:val="fr-FR"/>
+        </w:rPr>
+      </w:pPr>
+      <w:r>
+        <w:rPr>
+          <w:lang w:val="fr-FR"/>
+        </w:rPr>
+        <w:t>Message de fin de partie</w:t>
+      </w:r>
+    </w:p>
+    <w:p>
+      <w:pPr>
+        <w:rPr>
+          <w:lang w:val="fr-FR"/>
+        </w:rPr>
+      </w:pPr>
+    </w:p>
+    <w:p>
+      <w:pPr>
+        <w:pStyle w:val="Titre3"/>
+        <w:rPr>
+          <w:lang w:val="fr-FR"/>
+        </w:rPr>
+      </w:pPr>
+      <w:r>
+        <w:rPr>
+          <w:lang w:val="fr-FR"/>
+        </w:rPr>
+        <w:t>Message : fin de partie</w:t>
+      </w:r>
+    </w:p>
+    <w:p>
+      <w:pPr>
+        <w:rPr>
+          <w:lang w:val="fr-FR"/>
+        </w:rPr>
+      </w:pPr>
+    </w:p>
+    <w:p>
+      <w:pPr>
+        <w:rPr>
+          <w:lang w:val="fr-FR"/>
+        </w:rPr>
+      </w:pPr>
+      <w:r>
+        <w:rPr>
+          <w:lang w:val="fr-FR"/>
+        </w:rPr>
+        <w:t>&lt;message&gt;</w:t>
+      </w:r>
+    </w:p>
+    <w:p>
+      <w:pPr>
+        <w:rPr>
+          <w:lang w:val="fr-FR"/>
+        </w:rPr>
+      </w:pPr>
+      <w:r>
+        <w:rPr>
+          <w:lang w:val="fr-FR"/>
+        </w:rPr>
+        <w:tab/>
+        <w:t>&lt;finPartie&gt;</w:t>
+      </w:r>
+    </w:p>
+    <w:p>
+      <w:pPr>
+        <w:rPr>
+          <w:lang w:val="fr-FR"/>
+        </w:rPr>
+      </w:pPr>
+      <w:r>
+        <w:rPr>
+          <w:lang w:val="fr-FR"/>
+        </w:rPr>
+        <w:tab/>
+      </w:r>
+      <w:r>
+        <w:rPr>
+          <w:lang w:val="fr-FR"/>
+        </w:rPr>
+        <w:tab/>
+        <w:t>&lt;cause&gt;</w:t>
+      </w:r>
+    </w:p>
+    <w:p>
+      <w:pPr>
+        <w:rPr>
+          <w:lang w:val="fr-FR"/>
+        </w:rPr>
+      </w:pPr>
+      <w:r>
+        <w:rPr>
+          <w:lang w:val="fr-FR"/>
+        </w:rPr>
+        <w:tab/>
+      </w:r>
+      <w:r>
+        <w:rPr>
+          <w:lang w:val="fr-FR"/>
+        </w:rPr>
+        <w:tab/>
+      </w:r>
+      <w:r>
+        <w:rPr>
+          <w:lang w:val="fr-FR"/>
+        </w:rPr>
+        <w:tab/>
+        <w:t>tous les villageois sont morts</w:t>
+      </w:r>
+    </w:p>
+    <w:p>
+      <w:pPr>
+        <w:rPr>
+          <w:lang w:val="fr-FR"/>
+        </w:rPr>
+      </w:pPr>
+      <w:r>
+        <w:rPr>
+          <w:lang w:val="fr-FR"/>
+        </w:rPr>
+        <w:tab/>
+      </w:r>
+      <w:r>
+        <w:rPr>
+          <w:lang w:val="fr-FR"/>
+        </w:rPr>
+        <w:tab/>
+        <w:t>&lt;/cause&gt;</w:t>
+      </w:r>
+    </w:p>
+    <w:p>
+      <w:pPr>
+        <w:rPr>
+          <w:lang w:val="fr-FR"/>
+        </w:rPr>
+      </w:pPr>
+      <w:r>
+        <w:rPr>
+          <w:lang w:val="fr-FR"/>
+        </w:rPr>
+        <w:tab/>
+        <w:t>&lt;/finPartie&gt;</w:t>
+      </w:r>
+    </w:p>
+    <w:p>
+      <w:pPr>
+        <w:rPr>
+          <w:lang w:val="fr-FR"/>
+        </w:rPr>
+      </w:pPr>
+      <w:r>
+        <w:rPr>
+          <w:lang w:val="fr-FR"/>
+        </w:rPr>
+        <w:t>&lt;/message&gt;</w:t>
+      </w:r>
+    </w:p>
+    <w:p>
+      <w:pPr>
+        <w:rPr>
+          <w:lang w:val="fr-FR"/>
+        </w:rPr>
+      </w:pPr>
+    </w:p>
+    <w:p>
+      <w:pPr>
+        <w:rPr>
+          <w:lang w:val="fr-FR"/>
+        </w:rPr>
+      </w:pPr>
+    </w:p>
+    <w:p>
+      <w:pPr>
+        <w:rPr>
+          <w:lang w:val="fr-FR"/>
+        </w:rPr>
+      </w:pPr>
+    </w:p>
+    <w:p>
+      <w:pPr>
+        <w:rPr>
+          <w:lang w:val="fr-FR"/>
+        </w:rPr>
+      </w:pPr>
     </w:p>
     <w:p>
       <w:pPr>
@@ -986,6 +2664,28 @@
       <w:szCs w:val="26"/>
     </w:rPr>
   </w:style>
+  <w:style w:type="paragraph" w:styleId="Titre3">
+    <w:name w:val="heading 3"/>
+    <w:basedOn w:val="Normal"/>
+    <w:next w:val="Normal"/>
+    <w:link w:val="Titre3Car"/>
+    <w:uiPriority w:val="9"/>
+    <w:unhideWhenUsed/>
+    <w:qFormat/>
+    <w:rsid w:val="0039470C"/>
+    <w:pPr>
+      <w:keepNext/>
+      <w:keepLines/>
+      <w:spacing w:before="40" w:after="0"/>
+      <w:outlineLvl w:val="2"/>
+    </w:pPr>
+    <w:rPr>
+      <w:rFonts w:asciiTheme="majorHAnsi" w:eastAsiaTheme="majorEastAsia" w:hAnsiTheme="majorHAnsi" w:cstheme="majorBidi"/>
+      <w:color w:val="1F4D78" w:themeColor="accent1" w:themeShade="7F"/>
+      <w:sz w:val="24"/>
+      <w:szCs w:val="24"/>
+    </w:rPr>
+  </w:style>
   <w:style w:type="character" w:default="1" w:styleId="Policepardfaut">
     <w:name w:val="Default Paragraph Font"/>
     <w:uiPriority w:val="1"/>
@@ -1121,6 +2821,19 @@
       <w:rFonts w:eastAsiaTheme="minorEastAsia"/>
       <w:color w:val="5A5A5A" w:themeColor="text1" w:themeTint="A5"/>
       <w:spacing w:val="15"/>
+    </w:rPr>
+  </w:style>
+  <w:style w:type="character" w:customStyle="1" w:styleId="Titre3Car">
+    <w:name w:val="Titre 3 Car"/>
+    <w:basedOn w:val="Policepardfaut"/>
+    <w:link w:val="Titre3"/>
+    <w:uiPriority w:val="9"/>
+    <w:rsid w:val="0039470C"/>
+    <w:rPr>
+      <w:rFonts w:asciiTheme="majorHAnsi" w:eastAsiaTheme="majorEastAsia" w:hAnsiTheme="majorHAnsi" w:cstheme="majorBidi"/>
+      <w:color w:val="1F4D78" w:themeColor="accent1" w:themeShade="7F"/>
+      <w:sz w:val="24"/>
+      <w:szCs w:val="24"/>
     </w:rPr>
   </w:style>
 </w:styles>

</xml_diff>